<commit_message>
#757 Support Scatter Chart
</commit_message>
<xml_diff>
--- a/poi-tl/src/test/resources/template/reference_chart.docx
+++ b/poi-tl/src/test/resources/template/reference_chart.docx
@@ -459,6 +459,7 @@
     <w:p>
       <w:pPr>
         <w:rPr>
+          <w:noProof/>
           <w:lang w:eastAsia="zh-CN"/>
         </w:rPr>
       </w:pPr>
@@ -478,6 +479,58 @@
             <a:graphic xmlns:a="http://schemas.openxmlformats.org/drawingml/2006/main">
               <a:graphicData uri="http://schemas.openxmlformats.org/drawingml/2006/chart">
                 <c:chart xmlns:c="http://schemas.openxmlformats.org/drawingml/2006/chart" xmlns:r="http://schemas.openxmlformats.org/officeDocument/2006/relationships" r:id="rId12"/>
+              </a:graphicData>
+            </a:graphic>
+          </wp:inline>
+        </w:drawing>
+      </w:r>
+    </w:p>
+    <w:p>
+      <w:pPr>
+        <w:rPr>
+          <w:noProof/>
+          <w:lang w:eastAsia="zh-CN"/>
+        </w:rPr>
+      </w:pPr>
+    </w:p>
+    <w:p>
+      <w:pPr>
+        <w:rPr>
+          <w:noProof/>
+          <w:lang w:eastAsia="zh-CN"/>
+        </w:rPr>
+      </w:pPr>
+      <w:r>
+        <w:rPr>
+          <w:rFonts w:hint="eastAsia"/>
+          <w:noProof/>
+          <w:lang w:eastAsia="zh-CN"/>
+        </w:rPr>
+        <w:t>散点图</w:t>
+      </w:r>
+    </w:p>
+    <w:p>
+      <w:pPr>
+        <w:rPr>
+          <w:noProof/>
+          <w:lang w:eastAsia="zh-CN"/>
+        </w:rPr>
+      </w:pPr>
+      <w:r>
+        <w:rPr>
+          <w:rFonts w:hint="eastAsia"/>
+          <w:noProof/>
+          <w:lang w:eastAsia="zh-CN"/>
+        </w:rPr>
+        <w:drawing>
+          <wp:inline distT="0" distB="0" distL="0" distR="0" wp14:anchorId="78180A2E" wp14:editId="4CE2F34B">
+            <wp:extent cx="5486400" cy="3200400"/>
+            <wp:effectExtent l="0" t="0" r="12700" b="12700"/>
+            <wp:docPr id="10" name="图表 10" descr="{{scatterChart}}"/>
+            <wp:cNvGraphicFramePr/>
+            <a:graphic xmlns:a="http://schemas.openxmlformats.org/drawingml/2006/main">
+              <a:graphicData uri="http://schemas.openxmlformats.org/drawingml/2006/chart">
+                <c:chart xmlns:c="http://schemas.openxmlformats.org/drawingml/2006/chart" xmlns:r="http://schemas.openxmlformats.org/officeDocument/2006/relationships" r:id="rId13"/>
               </a:graphicData>
             </a:graphic>
           </wp:inline>
@@ -1129,6 +1182,320 @@
 </c:chartSpace>
 </file>
 
+<file path=word/charts/chart10.xml><?xml version="1.0" encoding="utf-8"?>
+<c:chartSpace xmlns:c="http://schemas.openxmlformats.org/drawingml/2006/chart" xmlns:a="http://schemas.openxmlformats.org/drawingml/2006/main" xmlns:r="http://schemas.openxmlformats.org/officeDocument/2006/relationships" xmlns:c16r2="http://schemas.microsoft.com/office/drawing/2015/06/chart">
+  <c:date1904 val="0"/>
+  <c:lang val="zh-CN"/>
+  <c:roundedCorners val="0"/>
+  <mc:AlternateContent xmlns:mc="http://schemas.openxmlformats.org/markup-compatibility/2006">
+    <mc:Choice xmlns:c14="http://schemas.microsoft.com/office/drawing/2007/8/2/chart" Requires="c14">
+      <c14:style val="102"/>
+    </mc:Choice>
+    <mc:Fallback>
+      <c:style val="2"/>
+    </mc:Fallback>
+  </mc:AlternateContent>
+  <c:chart>
+    <c:title>
+      <c:overlay val="0"/>
+      <c:spPr>
+        <a:noFill/>
+        <a:ln>
+          <a:noFill/>
+        </a:ln>
+        <a:effectLst/>
+      </c:spPr>
+      <c:txPr>
+        <a:bodyPr rot="0" spcFirstLastPara="1" vertOverflow="ellipsis" vert="horz" wrap="square" anchor="ctr" anchorCtr="1"/>
+        <a:lstStyle/>
+        <a:p>
+          <a:pPr>
+            <a:defRPr sz="1400" b="0" i="0" u="none" strike="noStrike" kern="1200" spc="0" baseline="0">
+              <a:solidFill>
+                <a:schemeClr val="tx1">
+                  <a:lumMod val="65000"/>
+                  <a:lumOff val="35000"/>
+                </a:schemeClr>
+              </a:solidFill>
+              <a:latin typeface="+mn-lt"/>
+              <a:ea typeface="+mn-ea"/>
+              <a:cs typeface="+mn-cs"/>
+            </a:defRPr>
+          </a:pPr>
+          <a:endParaRPr lang="zh-CN"/>
+        </a:p>
+      </c:txPr>
+    </c:title>
+    <c:autoTitleDeleted val="0"/>
+    <c:plotArea>
+      <c:layout/>
+      <c:scatterChart>
+        <c:scatterStyle val="lineMarker"/>
+        <c:varyColors val="0"/>
+        <c:ser>
+          <c:idx val="0"/>
+          <c:order val="0"/>
+          <c:tx>
+            <c:strRef>
+              <c:f>Sheet1!$B$1</c:f>
+              <c:strCache>
+                <c:ptCount val="1"/>
+                <c:pt idx="0">
+                  <c:v>Y 值</c:v>
+                </c:pt>
+              </c:strCache>
+            </c:strRef>
+          </c:tx>
+          <c:spPr>
+            <a:ln w="19050" cap="rnd">
+              <a:noFill/>
+              <a:round/>
+            </a:ln>
+            <a:effectLst/>
+          </c:spPr>
+          <c:marker>
+            <c:symbol val="circle"/>
+            <c:size val="5"/>
+            <c:spPr>
+              <a:solidFill>
+                <a:schemeClr val="accent1"/>
+              </a:solidFill>
+              <a:ln w="9525">
+                <a:solidFill>
+                  <a:schemeClr val="accent1"/>
+                </a:solidFill>
+              </a:ln>
+              <a:effectLst/>
+            </c:spPr>
+          </c:marker>
+          <c:xVal>
+            <c:numRef>
+              <c:f>Sheet1!$A$2:$A$4</c:f>
+              <c:numCache>
+                <c:formatCode>General</c:formatCode>
+                <c:ptCount val="3"/>
+                <c:pt idx="0">
+                  <c:v>0.7</c:v>
+                </c:pt>
+                <c:pt idx="1">
+                  <c:v>1.8</c:v>
+                </c:pt>
+                <c:pt idx="2">
+                  <c:v>2.6</c:v>
+                </c:pt>
+              </c:numCache>
+            </c:numRef>
+          </c:xVal>
+          <c:yVal>
+            <c:numRef>
+              <c:f>Sheet1!$B$2:$B$4</c:f>
+              <c:numCache>
+                <c:formatCode>General</c:formatCode>
+                <c:ptCount val="3"/>
+                <c:pt idx="0">
+                  <c:v>2.7</c:v>
+                </c:pt>
+                <c:pt idx="1">
+                  <c:v>3.2</c:v>
+                </c:pt>
+                <c:pt idx="2">
+                  <c:v>0.8</c:v>
+                </c:pt>
+              </c:numCache>
+            </c:numRef>
+          </c:yVal>
+          <c:smooth val="0"/>
+          <c:extLst>
+            <c:ext xmlns:c16="http://schemas.microsoft.com/office/drawing/2014/chart" uri="{C3380CC4-5D6E-409C-BE32-E72D297353CC}">
+              <c16:uniqueId val="{00000000-BDC9-A44E-8187-42297D54D0D6}"/>
+            </c:ext>
+          </c:extLst>
+        </c:ser>
+        <c:dLbls>
+          <c:showLegendKey val="0"/>
+          <c:showVal val="0"/>
+          <c:showCatName val="0"/>
+          <c:showSerName val="0"/>
+          <c:showPercent val="0"/>
+          <c:showBubbleSize val="0"/>
+        </c:dLbls>
+        <c:axId val="1051855007"/>
+        <c:axId val="1039611983"/>
+      </c:scatterChart>
+      <c:valAx>
+        <c:axId val="1051855007"/>
+        <c:scaling>
+          <c:orientation val="minMax"/>
+        </c:scaling>
+        <c:delete val="0"/>
+        <c:axPos val="b"/>
+        <c:majorGridlines>
+          <c:spPr>
+            <a:ln w="9525" cap="flat" cmpd="sng" algn="ctr">
+              <a:solidFill>
+                <a:schemeClr val="tx1">
+                  <a:lumMod val="15000"/>
+                  <a:lumOff val="85000"/>
+                </a:schemeClr>
+              </a:solidFill>
+              <a:round/>
+            </a:ln>
+            <a:effectLst/>
+          </c:spPr>
+        </c:majorGridlines>
+        <c:numFmt formatCode="General" sourceLinked="1"/>
+        <c:majorTickMark val="none"/>
+        <c:minorTickMark val="none"/>
+        <c:tickLblPos val="nextTo"/>
+        <c:spPr>
+          <a:noFill/>
+          <a:ln w="9525" cap="flat" cmpd="sng" algn="ctr">
+            <a:solidFill>
+              <a:schemeClr val="tx1">
+                <a:lumMod val="25000"/>
+                <a:lumOff val="75000"/>
+              </a:schemeClr>
+            </a:solidFill>
+            <a:round/>
+          </a:ln>
+          <a:effectLst/>
+        </c:spPr>
+        <c:txPr>
+          <a:bodyPr rot="-60000000" spcFirstLastPara="1" vertOverflow="ellipsis" vert="horz" wrap="square" anchor="ctr" anchorCtr="1"/>
+          <a:lstStyle/>
+          <a:p>
+            <a:pPr>
+              <a:defRPr sz="900" b="0" i="0" u="none" strike="noStrike" kern="1200" baseline="0">
+                <a:solidFill>
+                  <a:schemeClr val="tx1">
+                    <a:lumMod val="65000"/>
+                    <a:lumOff val="35000"/>
+                  </a:schemeClr>
+                </a:solidFill>
+                <a:latin typeface="+mn-lt"/>
+                <a:ea typeface="+mn-ea"/>
+                <a:cs typeface="+mn-cs"/>
+              </a:defRPr>
+            </a:pPr>
+            <a:endParaRPr lang="zh-CN"/>
+          </a:p>
+        </c:txPr>
+        <c:crossAx val="1039611983"/>
+        <c:crosses val="autoZero"/>
+        <c:crossBetween val="midCat"/>
+      </c:valAx>
+      <c:valAx>
+        <c:axId val="1039611983"/>
+        <c:scaling>
+          <c:orientation val="minMax"/>
+        </c:scaling>
+        <c:delete val="0"/>
+        <c:axPos val="l"/>
+        <c:majorGridlines>
+          <c:spPr>
+            <a:ln w="9525" cap="flat" cmpd="sng" algn="ctr">
+              <a:solidFill>
+                <a:schemeClr val="tx1">
+                  <a:lumMod val="15000"/>
+                  <a:lumOff val="85000"/>
+                </a:schemeClr>
+              </a:solidFill>
+              <a:round/>
+            </a:ln>
+            <a:effectLst/>
+          </c:spPr>
+        </c:majorGridlines>
+        <c:numFmt formatCode="General" sourceLinked="1"/>
+        <c:majorTickMark val="none"/>
+        <c:minorTickMark val="none"/>
+        <c:tickLblPos val="nextTo"/>
+        <c:spPr>
+          <a:noFill/>
+          <a:ln w="9525" cap="flat" cmpd="sng" algn="ctr">
+            <a:solidFill>
+              <a:schemeClr val="tx1">
+                <a:lumMod val="25000"/>
+                <a:lumOff val="75000"/>
+              </a:schemeClr>
+            </a:solidFill>
+            <a:round/>
+          </a:ln>
+          <a:effectLst/>
+        </c:spPr>
+        <c:txPr>
+          <a:bodyPr rot="-60000000" spcFirstLastPara="1" vertOverflow="ellipsis" vert="horz" wrap="square" anchor="ctr" anchorCtr="1"/>
+          <a:lstStyle/>
+          <a:p>
+            <a:pPr>
+              <a:defRPr sz="900" b="0" i="0" u="none" strike="noStrike" kern="1200" baseline="0">
+                <a:solidFill>
+                  <a:schemeClr val="tx1">
+                    <a:lumMod val="65000"/>
+                    <a:lumOff val="35000"/>
+                  </a:schemeClr>
+                </a:solidFill>
+                <a:latin typeface="+mn-lt"/>
+                <a:ea typeface="+mn-ea"/>
+                <a:cs typeface="+mn-cs"/>
+              </a:defRPr>
+            </a:pPr>
+            <a:endParaRPr lang="zh-CN"/>
+          </a:p>
+        </c:txPr>
+        <c:crossAx val="1051855007"/>
+        <c:crosses val="autoZero"/>
+        <c:crossBetween val="midCat"/>
+      </c:valAx>
+      <c:spPr>
+        <a:noFill/>
+        <a:ln>
+          <a:noFill/>
+        </a:ln>
+        <a:effectLst/>
+      </c:spPr>
+    </c:plotArea>
+    <c:plotVisOnly val="1"/>
+    <c:dispBlanksAs val="gap"/>
+    <c:extLst>
+      <c:ext xmlns:c16r3="http://schemas.microsoft.com/office/drawing/2017/03/chart" uri="{56B9EC1D-385E-4148-901F-78D8002777C0}">
+        <c16r3:dataDisplayOptions16>
+          <c16r3:dispNaAsBlank val="1"/>
+        </c16r3:dataDisplayOptions16>
+      </c:ext>
+    </c:extLst>
+    <c:showDLblsOverMax val="0"/>
+  </c:chart>
+  <c:spPr>
+    <a:solidFill>
+      <a:schemeClr val="bg1"/>
+    </a:solidFill>
+    <a:ln w="9525" cap="flat" cmpd="sng" algn="ctr">
+      <a:solidFill>
+        <a:schemeClr val="tx1">
+          <a:lumMod val="15000"/>
+          <a:lumOff val="85000"/>
+        </a:schemeClr>
+      </a:solidFill>
+      <a:round/>
+    </a:ln>
+    <a:effectLst/>
+  </c:spPr>
+  <c:txPr>
+    <a:bodyPr/>
+    <a:lstStyle/>
+    <a:p>
+      <a:pPr>
+        <a:defRPr/>
+      </a:pPr>
+      <a:endParaRPr lang="zh-CN"/>
+    </a:p>
+  </c:txPr>
+  <c:externalData r:id="rId3">
+    <c:autoUpdate val="0"/>
+  </c:externalData>
+</c:chartSpace>
+</file>
+
 <file path=word/charts/chart2.xml><?xml version="1.0" encoding="utf-8"?>
 <c:chartSpace xmlns:c="http://schemas.openxmlformats.org/drawingml/2006/chart" xmlns:a="http://schemas.openxmlformats.org/drawingml/2006/main" xmlns:r="http://schemas.openxmlformats.org/officeDocument/2006/relationships" xmlns:c16r2="http://schemas.microsoft.com/office/drawing/2015/06/chart">
   <c:date1904 val="0"/>
@@ -3191,6 +3558,46 @@
 </cs:colorStyle>
 </file>
 
+<file path=word/charts/colors2.xml><?xml version="1.0" encoding="utf-8"?>
+<cs:colorStyle xmlns:cs="http://schemas.microsoft.com/office/drawing/2012/chartStyle" xmlns:a="http://schemas.openxmlformats.org/drawingml/2006/main" meth="cycle" id="10">
+  <a:schemeClr val="accent1"/>
+  <a:schemeClr val="accent2"/>
+  <a:schemeClr val="accent3"/>
+  <a:schemeClr val="accent4"/>
+  <a:schemeClr val="accent5"/>
+  <a:schemeClr val="accent6"/>
+  <cs:variation/>
+  <cs:variation>
+    <a:lumMod val="60000"/>
+  </cs:variation>
+  <cs:variation>
+    <a:lumMod val="80000"/>
+    <a:lumOff val="20000"/>
+  </cs:variation>
+  <cs:variation>
+    <a:lumMod val="80000"/>
+  </cs:variation>
+  <cs:variation>
+    <a:lumMod val="60000"/>
+    <a:lumOff val="40000"/>
+  </cs:variation>
+  <cs:variation>
+    <a:lumMod val="50000"/>
+  </cs:variation>
+  <cs:variation>
+    <a:lumMod val="70000"/>
+    <a:lumOff val="30000"/>
+  </cs:variation>
+  <cs:variation>
+    <a:lumMod val="70000"/>
+  </cs:variation>
+  <cs:variation>
+    <a:lumMod val="50000"/>
+    <a:lumOff val="50000"/>
+  </cs:variation>
+</cs:colorStyle>
+</file>
+
 <file path=word/charts/style1.xml><?xml version="1.0" encoding="utf-8"?>
 <cs:chartStyle xmlns:cs="http://schemas.microsoft.com/office/drawing/2012/chartStyle" xmlns:a="http://schemas.openxmlformats.org/drawingml/2006/main" id="322">
   <cs:axisTitle>
@@ -3688,6 +4095,522 @@
         <a:lumOff val="35000"/>
       </a:schemeClr>
     </cs:fontRef>
+    <cs:defRPr sz="900" kern="1200"/>
+  </cs:valueAxis>
+  <cs:wall>
+    <cs:lnRef idx="0"/>
+    <cs:fillRef idx="0"/>
+    <cs:effectRef idx="0"/>
+    <cs:fontRef idx="minor">
+      <a:schemeClr val="tx1"/>
+    </cs:fontRef>
+    <cs:spPr>
+      <a:noFill/>
+      <a:ln>
+        <a:noFill/>
+      </a:ln>
+    </cs:spPr>
+  </cs:wall>
+</cs:chartStyle>
+</file>
+
+<file path=word/charts/style2.xml><?xml version="1.0" encoding="utf-8"?>
+<cs:chartStyle xmlns:cs="http://schemas.microsoft.com/office/drawing/2012/chartStyle" xmlns:a="http://schemas.openxmlformats.org/drawingml/2006/main" id="240">
+  <cs:axisTitle>
+    <cs:lnRef idx="0"/>
+    <cs:fillRef idx="0"/>
+    <cs:effectRef idx="0"/>
+    <cs:fontRef idx="minor">
+      <a:schemeClr val="tx1">
+        <a:lumMod val="65000"/>
+        <a:lumOff val="35000"/>
+      </a:schemeClr>
+    </cs:fontRef>
+    <cs:defRPr sz="1000" kern="1200"/>
+  </cs:axisTitle>
+  <cs:categoryAxis>
+    <cs:lnRef idx="0"/>
+    <cs:fillRef idx="0"/>
+    <cs:effectRef idx="0"/>
+    <cs:fontRef idx="minor">
+      <a:schemeClr val="tx1">
+        <a:lumMod val="65000"/>
+        <a:lumOff val="35000"/>
+      </a:schemeClr>
+    </cs:fontRef>
+    <cs:spPr>
+      <a:ln w="9525" cap="flat" cmpd="sng" algn="ctr">
+        <a:solidFill>
+          <a:schemeClr val="tx1">
+            <a:lumMod val="25000"/>
+            <a:lumOff val="75000"/>
+          </a:schemeClr>
+        </a:solidFill>
+        <a:round/>
+      </a:ln>
+    </cs:spPr>
+    <cs:defRPr sz="900" kern="1200"/>
+  </cs:categoryAxis>
+  <cs:chartArea mods="allowNoFillOverride allowNoLineOverride">
+    <cs:lnRef idx="0"/>
+    <cs:fillRef idx="0"/>
+    <cs:effectRef idx="0"/>
+    <cs:fontRef idx="minor">
+      <a:schemeClr val="tx1"/>
+    </cs:fontRef>
+    <cs:spPr>
+      <a:solidFill>
+        <a:schemeClr val="bg1"/>
+      </a:solidFill>
+      <a:ln w="9525" cap="flat" cmpd="sng" algn="ctr">
+        <a:solidFill>
+          <a:schemeClr val="tx1">
+            <a:lumMod val="15000"/>
+            <a:lumOff val="85000"/>
+          </a:schemeClr>
+        </a:solidFill>
+        <a:round/>
+      </a:ln>
+    </cs:spPr>
+    <cs:defRPr sz="1000" kern="1200"/>
+  </cs:chartArea>
+  <cs:dataLabel>
+    <cs:lnRef idx="0"/>
+    <cs:fillRef idx="0"/>
+    <cs:effectRef idx="0"/>
+    <cs:fontRef idx="minor">
+      <a:schemeClr val="tx1">
+        <a:lumMod val="75000"/>
+        <a:lumOff val="25000"/>
+      </a:schemeClr>
+    </cs:fontRef>
+    <cs:defRPr sz="900" kern="1200"/>
+  </cs:dataLabel>
+  <cs:dataLabelCallout>
+    <cs:lnRef idx="0"/>
+    <cs:fillRef idx="0"/>
+    <cs:effectRef idx="0"/>
+    <cs:fontRef idx="minor">
+      <a:schemeClr val="dk1">
+        <a:lumMod val="65000"/>
+        <a:lumOff val="35000"/>
+      </a:schemeClr>
+    </cs:fontRef>
+    <cs:spPr>
+      <a:solidFill>
+        <a:schemeClr val="lt1"/>
+      </a:solidFill>
+      <a:ln>
+        <a:solidFill>
+          <a:schemeClr val="dk1">
+            <a:lumMod val="25000"/>
+            <a:lumOff val="75000"/>
+          </a:schemeClr>
+        </a:solidFill>
+      </a:ln>
+    </cs:spPr>
+    <cs:defRPr sz="900" kern="1200"/>
+    <cs:bodyPr rot="0" spcFirstLastPara="1" vertOverflow="clip" horzOverflow="clip" vert="horz" wrap="square" lIns="36576" tIns="18288" rIns="36576" bIns="18288" anchor="ctr" anchorCtr="1">
+      <a:spAutoFit/>
+    </cs:bodyPr>
+  </cs:dataLabelCallout>
+  <cs:dataPoint>
+    <cs:lnRef idx="0"/>
+    <cs:fillRef idx="1">
+      <cs:styleClr val="auto"/>
+    </cs:fillRef>
+    <cs:effectRef idx="0"/>
+    <cs:fontRef idx="minor">
+      <a:schemeClr val="tx1"/>
+    </cs:fontRef>
+  </cs:dataPoint>
+  <cs:dataPoint3D>
+    <cs:lnRef idx="0"/>
+    <cs:fillRef idx="1">
+      <cs:styleClr val="auto"/>
+    </cs:fillRef>
+    <cs:effectRef idx="0"/>
+    <cs:fontRef idx="minor">
+      <a:schemeClr val="tx1"/>
+    </cs:fontRef>
+  </cs:dataPoint3D>
+  <cs:dataPointLine>
+    <cs:lnRef idx="0">
+      <cs:styleClr val="auto"/>
+    </cs:lnRef>
+    <cs:fillRef idx="1"/>
+    <cs:effectRef idx="0"/>
+    <cs:fontRef idx="minor">
+      <a:schemeClr val="tx1"/>
+    </cs:fontRef>
+    <cs:spPr>
+      <a:ln w="19050" cap="rnd">
+        <a:solidFill>
+          <a:schemeClr val="phClr"/>
+        </a:solidFill>
+        <a:round/>
+      </a:ln>
+    </cs:spPr>
+  </cs:dataPointLine>
+  <cs:dataPointMarker>
+    <cs:lnRef idx="0">
+      <cs:styleClr val="auto"/>
+    </cs:lnRef>
+    <cs:fillRef idx="1">
+      <cs:styleClr val="auto"/>
+    </cs:fillRef>
+    <cs:effectRef idx="0"/>
+    <cs:fontRef idx="minor">
+      <a:schemeClr val="tx1"/>
+    </cs:fontRef>
+    <cs:spPr>
+      <a:ln w="9525">
+        <a:solidFill>
+          <a:schemeClr val="phClr"/>
+        </a:solidFill>
+      </a:ln>
+    </cs:spPr>
+  </cs:dataPointMarker>
+  <cs:dataPointMarkerLayout symbol="circle" size="5"/>
+  <cs:dataPointWireframe>
+    <cs:lnRef idx="0">
+      <cs:styleClr val="auto"/>
+    </cs:lnRef>
+    <cs:fillRef idx="0"/>
+    <cs:effectRef idx="0"/>
+    <cs:fontRef idx="minor">
+      <a:schemeClr val="dk1"/>
+    </cs:fontRef>
+    <cs:spPr>
+      <a:ln w="9525" cap="rnd">
+        <a:solidFill>
+          <a:schemeClr val="phClr"/>
+        </a:solidFill>
+        <a:round/>
+      </a:ln>
+    </cs:spPr>
+  </cs:dataPointWireframe>
+  <cs:dataTable>
+    <cs:lnRef idx="0"/>
+    <cs:fillRef idx="0"/>
+    <cs:effectRef idx="0"/>
+    <cs:fontRef idx="minor">
+      <a:schemeClr val="tx1">
+        <a:lumMod val="65000"/>
+        <a:lumOff val="35000"/>
+      </a:schemeClr>
+    </cs:fontRef>
+    <cs:spPr>
+      <a:noFill/>
+      <a:ln w="9525" cap="flat" cmpd="sng" algn="ctr">
+        <a:solidFill>
+          <a:schemeClr val="tx1">
+            <a:lumMod val="15000"/>
+            <a:lumOff val="85000"/>
+          </a:schemeClr>
+        </a:solidFill>
+        <a:round/>
+      </a:ln>
+    </cs:spPr>
+    <cs:defRPr sz="900" kern="1200"/>
+  </cs:dataTable>
+  <cs:downBar>
+    <cs:lnRef idx="0"/>
+    <cs:fillRef idx="0"/>
+    <cs:effectRef idx="0"/>
+    <cs:fontRef idx="minor">
+      <a:schemeClr val="tx1"/>
+    </cs:fontRef>
+    <cs:spPr>
+      <a:solidFill>
+        <a:schemeClr val="dk1">
+          <a:lumMod val="75000"/>
+          <a:lumOff val="25000"/>
+        </a:schemeClr>
+      </a:solidFill>
+      <a:ln w="9525" cap="flat" cmpd="sng" algn="ctr">
+        <a:solidFill>
+          <a:schemeClr val="tx1">
+            <a:lumMod val="65000"/>
+            <a:lumOff val="35000"/>
+          </a:schemeClr>
+        </a:solidFill>
+        <a:round/>
+      </a:ln>
+    </cs:spPr>
+  </cs:downBar>
+  <cs:dropLine>
+    <cs:lnRef idx="0"/>
+    <cs:fillRef idx="0"/>
+    <cs:effectRef idx="0"/>
+    <cs:fontRef idx="minor">
+      <a:schemeClr val="tx1"/>
+    </cs:fontRef>
+    <cs:spPr>
+      <a:ln w="9525" cap="flat" cmpd="sng" algn="ctr">
+        <a:solidFill>
+          <a:schemeClr val="tx1">
+            <a:lumMod val="35000"/>
+            <a:lumOff val="65000"/>
+          </a:schemeClr>
+        </a:solidFill>
+        <a:round/>
+      </a:ln>
+    </cs:spPr>
+  </cs:dropLine>
+  <cs:errorBar>
+    <cs:lnRef idx="0"/>
+    <cs:fillRef idx="0"/>
+    <cs:effectRef idx="0"/>
+    <cs:fontRef idx="minor">
+      <a:schemeClr val="tx1"/>
+    </cs:fontRef>
+    <cs:spPr>
+      <a:ln w="9525" cap="flat" cmpd="sng" algn="ctr">
+        <a:solidFill>
+          <a:schemeClr val="tx1">
+            <a:lumMod val="65000"/>
+            <a:lumOff val="35000"/>
+          </a:schemeClr>
+        </a:solidFill>
+        <a:round/>
+      </a:ln>
+    </cs:spPr>
+  </cs:errorBar>
+  <cs:floor>
+    <cs:lnRef idx="0"/>
+    <cs:fillRef idx="0"/>
+    <cs:effectRef idx="0"/>
+    <cs:fontRef idx="minor">
+      <a:schemeClr val="tx1"/>
+    </cs:fontRef>
+    <cs:spPr>
+      <a:noFill/>
+      <a:ln>
+        <a:noFill/>
+      </a:ln>
+    </cs:spPr>
+  </cs:floor>
+  <cs:gridlineMajor>
+    <cs:lnRef idx="0"/>
+    <cs:fillRef idx="0"/>
+    <cs:effectRef idx="0"/>
+    <cs:fontRef idx="minor">
+      <a:schemeClr val="tx1"/>
+    </cs:fontRef>
+    <cs:spPr>
+      <a:ln w="9525" cap="flat" cmpd="sng" algn="ctr">
+        <a:solidFill>
+          <a:schemeClr val="tx1">
+            <a:lumMod val="15000"/>
+            <a:lumOff val="85000"/>
+          </a:schemeClr>
+        </a:solidFill>
+        <a:round/>
+      </a:ln>
+    </cs:spPr>
+  </cs:gridlineMajor>
+  <cs:gridlineMinor>
+    <cs:lnRef idx="0"/>
+    <cs:fillRef idx="0"/>
+    <cs:effectRef idx="0"/>
+    <cs:fontRef idx="minor">
+      <a:schemeClr val="tx1"/>
+    </cs:fontRef>
+    <cs:spPr>
+      <a:ln w="9525" cap="flat" cmpd="sng" algn="ctr">
+        <a:solidFill>
+          <a:schemeClr val="tx1">
+            <a:lumMod val="5000"/>
+            <a:lumOff val="95000"/>
+          </a:schemeClr>
+        </a:solidFill>
+        <a:round/>
+      </a:ln>
+    </cs:spPr>
+  </cs:gridlineMinor>
+  <cs:hiLoLine>
+    <cs:lnRef idx="0"/>
+    <cs:fillRef idx="0"/>
+    <cs:effectRef idx="0"/>
+    <cs:fontRef idx="minor">
+      <a:schemeClr val="tx1"/>
+    </cs:fontRef>
+    <cs:spPr>
+      <a:ln w="9525" cap="flat" cmpd="sng" algn="ctr">
+        <a:solidFill>
+          <a:schemeClr val="tx1">
+            <a:lumMod val="50000"/>
+            <a:lumOff val="50000"/>
+          </a:schemeClr>
+        </a:solidFill>
+        <a:round/>
+      </a:ln>
+    </cs:spPr>
+  </cs:hiLoLine>
+  <cs:leaderLine>
+    <cs:lnRef idx="0"/>
+    <cs:fillRef idx="0"/>
+    <cs:effectRef idx="0"/>
+    <cs:fontRef idx="minor">
+      <a:schemeClr val="tx1"/>
+    </cs:fontRef>
+    <cs:spPr>
+      <a:ln w="9525" cap="flat" cmpd="sng" algn="ctr">
+        <a:solidFill>
+          <a:schemeClr val="tx1">
+            <a:lumMod val="35000"/>
+            <a:lumOff val="65000"/>
+          </a:schemeClr>
+        </a:solidFill>
+        <a:round/>
+      </a:ln>
+    </cs:spPr>
+  </cs:leaderLine>
+  <cs:legend>
+    <cs:lnRef idx="0"/>
+    <cs:fillRef idx="0"/>
+    <cs:effectRef idx="0"/>
+    <cs:fontRef idx="minor">
+      <a:schemeClr val="tx1">
+        <a:lumMod val="65000"/>
+        <a:lumOff val="35000"/>
+      </a:schemeClr>
+    </cs:fontRef>
+    <cs:defRPr sz="900" kern="1200"/>
+  </cs:legend>
+  <cs:plotArea mods="allowNoFillOverride allowNoLineOverride">
+    <cs:lnRef idx="0"/>
+    <cs:fillRef idx="0"/>
+    <cs:effectRef idx="0"/>
+    <cs:fontRef idx="minor">
+      <a:schemeClr val="tx1"/>
+    </cs:fontRef>
+  </cs:plotArea>
+  <cs:plotArea3D mods="allowNoFillOverride allowNoLineOverride">
+    <cs:lnRef idx="0"/>
+    <cs:fillRef idx="0"/>
+    <cs:effectRef idx="0"/>
+    <cs:fontRef idx="minor">
+      <a:schemeClr val="tx1"/>
+    </cs:fontRef>
+  </cs:plotArea3D>
+  <cs:seriesAxis>
+    <cs:lnRef idx="0"/>
+    <cs:fillRef idx="0"/>
+    <cs:effectRef idx="0"/>
+    <cs:fontRef idx="minor">
+      <a:schemeClr val="tx1">
+        <a:lumMod val="65000"/>
+        <a:lumOff val="35000"/>
+      </a:schemeClr>
+    </cs:fontRef>
+    <cs:defRPr sz="900" kern="1200"/>
+  </cs:seriesAxis>
+  <cs:seriesLine>
+    <cs:lnRef idx="0"/>
+    <cs:fillRef idx="0"/>
+    <cs:effectRef idx="0"/>
+    <cs:fontRef idx="minor">
+      <a:schemeClr val="tx1"/>
+    </cs:fontRef>
+    <cs:spPr>
+      <a:ln w="9525" cap="flat" cmpd="sng" algn="ctr">
+        <a:solidFill>
+          <a:schemeClr val="tx1">
+            <a:lumMod val="35000"/>
+            <a:lumOff val="65000"/>
+          </a:schemeClr>
+        </a:solidFill>
+        <a:round/>
+      </a:ln>
+    </cs:spPr>
+  </cs:seriesLine>
+  <cs:title>
+    <cs:lnRef idx="0"/>
+    <cs:fillRef idx="0"/>
+    <cs:effectRef idx="0"/>
+    <cs:fontRef idx="minor">
+      <a:schemeClr val="tx1">
+        <a:lumMod val="65000"/>
+        <a:lumOff val="35000"/>
+      </a:schemeClr>
+    </cs:fontRef>
+    <cs:defRPr sz="1400" b="0" kern="1200" spc="0" baseline="0"/>
+  </cs:title>
+  <cs:trendline>
+    <cs:lnRef idx="0">
+      <cs:styleClr val="auto"/>
+    </cs:lnRef>
+    <cs:fillRef idx="0"/>
+    <cs:effectRef idx="0"/>
+    <cs:fontRef idx="minor">
+      <a:schemeClr val="tx1"/>
+    </cs:fontRef>
+    <cs:spPr>
+      <a:ln w="19050" cap="rnd">
+        <a:solidFill>
+          <a:schemeClr val="phClr"/>
+        </a:solidFill>
+        <a:prstDash val="sysDot"/>
+      </a:ln>
+    </cs:spPr>
+  </cs:trendline>
+  <cs:trendlineLabel>
+    <cs:lnRef idx="0"/>
+    <cs:fillRef idx="0"/>
+    <cs:effectRef idx="0"/>
+    <cs:fontRef idx="minor">
+      <a:schemeClr val="tx1">
+        <a:lumMod val="65000"/>
+        <a:lumOff val="35000"/>
+      </a:schemeClr>
+    </cs:fontRef>
+    <cs:defRPr sz="900" kern="1200"/>
+  </cs:trendlineLabel>
+  <cs:upBar>
+    <cs:lnRef idx="0"/>
+    <cs:fillRef idx="0"/>
+    <cs:effectRef idx="0"/>
+    <cs:fontRef idx="minor">
+      <a:schemeClr val="tx1"/>
+    </cs:fontRef>
+    <cs:spPr>
+      <a:solidFill>
+        <a:schemeClr val="lt1"/>
+      </a:solidFill>
+      <a:ln w="9525" cap="flat" cmpd="sng" algn="ctr">
+        <a:solidFill>
+          <a:schemeClr val="tx1">
+            <a:lumMod val="65000"/>
+            <a:lumOff val="35000"/>
+          </a:schemeClr>
+        </a:solidFill>
+        <a:round/>
+      </a:ln>
+    </cs:spPr>
+  </cs:upBar>
+  <cs:valueAxis>
+    <cs:lnRef idx="0"/>
+    <cs:fillRef idx="0"/>
+    <cs:effectRef idx="0"/>
+    <cs:fontRef idx="minor">
+      <a:schemeClr val="tx1">
+        <a:lumMod val="65000"/>
+        <a:lumOff val="35000"/>
+      </a:schemeClr>
+    </cs:fontRef>
+    <cs:spPr>
+      <a:ln w="9525" cap="flat" cmpd="sng" algn="ctr">
+        <a:solidFill>
+          <a:schemeClr val="tx1">
+            <a:lumMod val="25000"/>
+            <a:lumOff val="75000"/>
+          </a:schemeClr>
+        </a:solidFill>
+        <a:round/>
+      </a:ln>
+    </cs:spPr>
     <cs:defRPr sz="900" kern="1200"/>
   </cs:valueAxis>
   <cs:wall>

</xml_diff>

<commit_message>
#755 set chart x or y axis title
</commit_message>
<xml_diff>
--- a/poi-tl/src/test/resources/template/reference_chart.docx
+++ b/poi-tl/src/test/resources/template/reference_chart.docx
@@ -537,6 +537,34 @@
         </w:drawing>
       </w:r>
     </w:p>
+    <w:p>
+      <w:pPr>
+        <w:rPr>
+          <w:rFonts w:hint="eastAsia"/>
+          <w:noProof/>
+          <w:lang w:eastAsia="zh-CN"/>
+        </w:rPr>
+      </w:pPr>
+      <w:r>
+        <w:rPr>
+          <w:noProof/>
+        </w:rPr>
+        <w:lastRenderedPageBreak/>
+        <w:drawing>
+          <wp:inline distT="0" distB="0" distL="114300" distR="114300" wp14:anchorId="67334EBB" wp14:editId="664DB10A">
+            <wp:extent cx="5080000" cy="3810000"/>
+            <wp:effectExtent l="4445" t="4445" r="5715" b="10795"/>
+            <wp:docPr id="11" name="图表 11" title="{{relatechart}}"/>
+            <wp:cNvGraphicFramePr/>
+            <a:graphic xmlns:a="http://schemas.openxmlformats.org/drawingml/2006/main">
+              <a:graphicData uri="http://schemas.openxmlformats.org/drawingml/2006/chart">
+                <c:chart xmlns:c="http://schemas.openxmlformats.org/drawingml/2006/chart" xmlns:r="http://schemas.openxmlformats.org/officeDocument/2006/relationships" r:id="rId14"/>
+              </a:graphicData>
+            </a:graphic>
+          </wp:inline>
+        </w:drawing>
+      </w:r>
+    </w:p>
     <w:sectPr>
       <w:pgSz w:w="11906" w:h="16838"/>
       <w:pgMar w:top="1440" w:right="1440" w:bottom="1440" w:left="1440" w:header="708" w:footer="708" w:gutter="0"/>
@@ -1606,6 +1634,910 @@
 </c:chartSpace>
 </file>
 
+<file path=word/charts/chart11.xml><?xml version="1.0" encoding="utf-8"?>
+<c:chartSpace xmlns:c="http://schemas.openxmlformats.org/drawingml/2006/chart" xmlns:a="http://schemas.openxmlformats.org/drawingml/2006/main" xmlns:r="http://schemas.openxmlformats.org/officeDocument/2006/relationships" xmlns:c16r2="http://schemas.microsoft.com/office/drawing/2015/06/chart">
+  <c:date1904 val="0"/>
+  <c:lang val="zh-CN"/>
+  <c:roundedCorners val="0"/>
+  <mc:AlternateContent xmlns:mc="http://schemas.openxmlformats.org/markup-compatibility/2006">
+    <mc:Choice xmlns:c14="http://schemas.microsoft.com/office/drawing/2007/8/2/chart" Requires="c14">
+      <c14:style val="102"/>
+    </mc:Choice>
+    <mc:Fallback>
+      <c:style val="2"/>
+    </mc:Fallback>
+  </mc:AlternateContent>
+  <c:chart>
+    <c:title>
+      <c:tx>
+        <c:rich>
+          <a:bodyPr rot="0" spcFirstLastPara="0" vertOverflow="ellipsis" vert="horz" wrap="square" anchor="ctr" anchorCtr="1"/>
+          <a:lstStyle/>
+          <a:p>
+            <a:pPr defTabSz="914400">
+              <a:defRPr lang="zh-CN" sz="1260" b="0" i="0" u="none" strike="noStrike" kern="1200" spc="0" baseline="0">
+                <a:solidFill>
+                  <a:schemeClr val="tx1">
+                    <a:lumMod val="65000"/>
+                    <a:lumOff val="35000"/>
+                  </a:schemeClr>
+                </a:solidFill>
+                <a:latin typeface="+mn-lt"/>
+                <a:ea typeface="+mn-ea"/>
+                <a:cs typeface="+mn-cs"/>
+              </a:defRPr>
+            </a:pPr>
+            <a:r>
+              <a:rPr lang="en" sz="1260"/>
+              <a:t>y=10.5412x+0.5   </a:t>
+            </a:r>
+            <a:r>
+              <a:rPr lang="zh-CN" altLang="en-US" sz="1260"/>
+              <a:t>相关系数 </a:t>
+            </a:r>
+            <a:r>
+              <a:rPr lang="en-US" altLang="zh-CN" sz="1260"/>
+              <a:t>|</a:t>
+            </a:r>
+            <a:r>
+              <a:rPr lang="en" sz="1260"/>
+              <a:t>R |= 0.541234</a:t>
+            </a:r>
+          </a:p>
+        </c:rich>
+      </c:tx>
+      <c:layout>
+        <c:manualLayout>
+          <c:xMode val="edge"/>
+          <c:yMode val="edge"/>
+          <c:x val="0.18237500000000001"/>
+          <c:y val="1.7833333333333298E-2"/>
+        </c:manualLayout>
+      </c:layout>
+      <c:overlay val="0"/>
+      <c:spPr>
+        <a:noFill/>
+        <a:ln>
+          <a:noFill/>
+        </a:ln>
+        <a:effectLst/>
+      </c:spPr>
+      <c:txPr>
+        <a:bodyPr rot="0" spcFirstLastPara="0" vertOverflow="ellipsis" vert="horz" wrap="square" anchor="ctr" anchorCtr="1"/>
+        <a:lstStyle/>
+        <a:p>
+          <a:pPr defTabSz="914400">
+            <a:defRPr lang="zh-CN" sz="1260" b="0" i="0" u="none" strike="noStrike" kern="1200" spc="0" baseline="0">
+              <a:solidFill>
+                <a:schemeClr val="tx1">
+                  <a:lumMod val="65000"/>
+                  <a:lumOff val="35000"/>
+                </a:schemeClr>
+              </a:solidFill>
+              <a:latin typeface="+mn-lt"/>
+              <a:ea typeface="+mn-ea"/>
+              <a:cs typeface="+mn-cs"/>
+            </a:defRPr>
+          </a:pPr>
+          <a:endParaRPr lang="zh-CN"/>
+        </a:p>
+      </c:txPr>
+    </c:title>
+    <c:autoTitleDeleted val="0"/>
+    <c:plotArea>
+      <c:layout/>
+      <c:scatterChart>
+        <c:scatterStyle val="smoothMarker"/>
+        <c:varyColors val="0"/>
+        <c:ser>
+          <c:idx val="0"/>
+          <c:order val="0"/>
+          <c:tx>
+            <c:strRef>
+              <c:f>Sheet1!$B$1</c:f>
+              <c:strCache>
+                <c:ptCount val="1"/>
+                <c:pt idx="0">
+                  <c:v>YSLJ-STR-G01-02(με)</c:v>
+                </c:pt>
+              </c:strCache>
+            </c:strRef>
+          </c:tx>
+          <c:spPr>
+            <a:ln w="19050" cap="rnd">
+              <a:noFill/>
+              <a:round/>
+            </a:ln>
+            <a:effectLst/>
+          </c:spPr>
+          <c:marker>
+            <c:symbol val="circle"/>
+            <c:size val="5"/>
+            <c:spPr>
+              <a:solidFill>
+                <a:schemeClr val="accent1"/>
+              </a:solidFill>
+              <a:ln w="9525">
+                <a:solidFill>
+                  <a:schemeClr val="accent1"/>
+                </a:solidFill>
+              </a:ln>
+              <a:effectLst/>
+            </c:spPr>
+          </c:marker>
+          <c:dPt>
+            <c:idx val="15"/>
+            <c:marker>
+              <c:symbol val="circle"/>
+              <c:size val="2"/>
+              <c:spPr>
+                <a:solidFill>
+                  <a:schemeClr val="accent1"/>
+                </a:solidFill>
+                <a:ln w="9525">
+                  <a:noFill/>
+                </a:ln>
+                <a:effectLst/>
+              </c:spPr>
+            </c:marker>
+            <c:bubble3D val="0"/>
+            <c:extLst>
+              <c:ext xmlns:c16="http://schemas.microsoft.com/office/drawing/2014/chart" uri="{C3380CC4-5D6E-409C-BE32-E72D297353CC}">
+                <c16:uniqueId val="{00000000-5016-1A4E-AD88-178084BE931C}"/>
+              </c:ext>
+            </c:extLst>
+          </c:dPt>
+          <c:xVal>
+            <c:numRef>
+              <c:f>Sheet1!$A$2:$A$30</c:f>
+              <c:numCache>
+                <c:formatCode>General</c:formatCode>
+                <c:ptCount val="29"/>
+                <c:pt idx="0">
+                  <c:v>17</c:v>
+                </c:pt>
+                <c:pt idx="1">
+                  <c:v>17.600000000000001</c:v>
+                </c:pt>
+                <c:pt idx="2">
+                  <c:v>18.3</c:v>
+                </c:pt>
+                <c:pt idx="3">
+                  <c:v>18.399999999999999</c:v>
+                </c:pt>
+                <c:pt idx="4">
+                  <c:v>20.399999999999999</c:v>
+                </c:pt>
+                <c:pt idx="5">
+                  <c:v>20.399999999999999</c:v>
+                </c:pt>
+                <c:pt idx="6">
+                  <c:v>21</c:v>
+                </c:pt>
+                <c:pt idx="7">
+                  <c:v>22</c:v>
+                </c:pt>
+                <c:pt idx="8">
+                  <c:v>22.7</c:v>
+                </c:pt>
+                <c:pt idx="9">
+                  <c:v>24.5</c:v>
+                </c:pt>
+                <c:pt idx="10">
+                  <c:v>25</c:v>
+                </c:pt>
+                <c:pt idx="11">
+                  <c:v>25.1</c:v>
+                </c:pt>
+                <c:pt idx="12">
+                  <c:v>25.9</c:v>
+                </c:pt>
+                <c:pt idx="13">
+                  <c:v>26.2</c:v>
+                </c:pt>
+                <c:pt idx="14">
+                  <c:v>27.5</c:v>
+                </c:pt>
+                <c:pt idx="15">
+                  <c:v>27.6</c:v>
+                </c:pt>
+                <c:pt idx="16">
+                  <c:v>27.7</c:v>
+                </c:pt>
+                <c:pt idx="17">
+                  <c:v>28.2</c:v>
+                </c:pt>
+                <c:pt idx="18">
+                  <c:v>29.2</c:v>
+                </c:pt>
+                <c:pt idx="19">
+                  <c:v>29.7</c:v>
+                </c:pt>
+                <c:pt idx="20">
+                  <c:v>29.9</c:v>
+                </c:pt>
+                <c:pt idx="21">
+                  <c:v>29.9</c:v>
+                </c:pt>
+                <c:pt idx="22">
+                  <c:v>30</c:v>
+                </c:pt>
+                <c:pt idx="23">
+                  <c:v>32.6</c:v>
+                </c:pt>
+                <c:pt idx="24">
+                  <c:v>32.6</c:v>
+                </c:pt>
+                <c:pt idx="25">
+                  <c:v>32.700000000000003</c:v>
+                </c:pt>
+                <c:pt idx="26">
+                  <c:v>33.6</c:v>
+                </c:pt>
+                <c:pt idx="27">
+                  <c:v>34.1</c:v>
+                </c:pt>
+                <c:pt idx="28">
+                  <c:v>35.299999999999997</c:v>
+                </c:pt>
+              </c:numCache>
+            </c:numRef>
+          </c:xVal>
+          <c:yVal>
+            <c:numRef>
+              <c:f>Sheet1!$B$2:$B$30</c:f>
+              <c:numCache>
+                <c:formatCode>General</c:formatCode>
+                <c:ptCount val="29"/>
+                <c:pt idx="0">
+                  <c:v>6.7178614339999996</c:v>
+                </c:pt>
+                <c:pt idx="1">
+                  <c:v>9.5785069509999996</c:v>
+                </c:pt>
+                <c:pt idx="2">
+                  <c:v>14.719510400000001</c:v>
+                </c:pt>
+                <c:pt idx="3">
+                  <c:v>16.819628989999998</c:v>
+                </c:pt>
+                <c:pt idx="4">
+                  <c:v>16.046257950000001</c:v>
+                </c:pt>
+                <c:pt idx="5">
+                  <c:v>15.38330624</c:v>
+                </c:pt>
+                <c:pt idx="6">
+                  <c:v>18.250245190000001</c:v>
+                </c:pt>
+                <c:pt idx="7">
+                  <c:v>13.631785470000001</c:v>
+                </c:pt>
+                <c:pt idx="8">
+                  <c:v>13.87445679</c:v>
+                </c:pt>
+                <c:pt idx="9">
+                  <c:v>2.4702881620000001</c:v>
+                </c:pt>
+                <c:pt idx="10">
+                  <c:v>7.6170254980000003</c:v>
+                </c:pt>
+                <c:pt idx="11">
+                  <c:v>12.814140350000001</c:v>
+                </c:pt>
+                <c:pt idx="12">
+                  <c:v>9.1980238490000001</c:v>
+                </c:pt>
+                <c:pt idx="13">
+                  <c:v>6.1624956930000003</c:v>
+                </c:pt>
+                <c:pt idx="14">
+                  <c:v>2.558745541</c:v>
+                </c:pt>
+                <c:pt idx="15">
+                  <c:v>20.859899609999999</c:v>
+                </c:pt>
+                <c:pt idx="16">
+                  <c:v>5.463187198</c:v>
+                </c:pt>
+                <c:pt idx="17">
+                  <c:v>15.45674666</c:v>
+                </c:pt>
+                <c:pt idx="18">
+                  <c:v>14.80074321</c:v>
+                </c:pt>
+                <c:pt idx="19">
+                  <c:v>16.793545049999999</c:v>
+                </c:pt>
+                <c:pt idx="20">
+                  <c:v>14.05831953</c:v>
+                </c:pt>
+                <c:pt idx="21">
+                  <c:v>11.26382489</c:v>
+                </c:pt>
+                <c:pt idx="22">
+                  <c:v>3.2764573270000001</c:v>
+                </c:pt>
+                <c:pt idx="23">
+                  <c:v>15.931738559999999</c:v>
+                </c:pt>
+                <c:pt idx="24">
+                  <c:v>3.8247685630000001</c:v>
+                </c:pt>
+                <c:pt idx="25">
+                  <c:v>9.3503277639999993</c:v>
+                </c:pt>
+                <c:pt idx="26">
+                  <c:v>29.613961310000001</c:v>
+                </c:pt>
+                <c:pt idx="27">
+                  <c:v>16.405983989999999</c:v>
+                </c:pt>
+                <c:pt idx="28">
+                  <c:v>8.6220802400000007</c:v>
+                </c:pt>
+              </c:numCache>
+            </c:numRef>
+          </c:yVal>
+          <c:smooth val="1"/>
+          <c:extLst>
+            <c:ext xmlns:c16="http://schemas.microsoft.com/office/drawing/2014/chart" uri="{C3380CC4-5D6E-409C-BE32-E72D297353CC}">
+              <c16:uniqueId val="{00000001-5016-1A4E-AD88-178084BE931C}"/>
+            </c:ext>
+          </c:extLst>
+        </c:ser>
+        <c:ser>
+          <c:idx val="1"/>
+          <c:order val="1"/>
+          <c:tx>
+            <c:strRef>
+              <c:f>Sheet1!$C$1</c:f>
+              <c:strCache>
+                <c:ptCount val="1"/>
+                <c:pt idx="0">
+                  <c:v>YSLJ-STR-G01-02线性拟合</c:v>
+                </c:pt>
+              </c:strCache>
+            </c:strRef>
+          </c:tx>
+          <c:spPr>
+            <a:ln w="19050" cap="rnd">
+              <a:solidFill>
+                <a:schemeClr val="accent2"/>
+              </a:solidFill>
+              <a:round/>
+            </a:ln>
+            <a:effectLst/>
+          </c:spPr>
+          <c:marker>
+            <c:symbol val="none"/>
+          </c:marker>
+          <c:xVal>
+            <c:numRef>
+              <c:f>Sheet1!$A$2:$A$30</c:f>
+              <c:numCache>
+                <c:formatCode>General</c:formatCode>
+                <c:ptCount val="29"/>
+                <c:pt idx="0">
+                  <c:v>17</c:v>
+                </c:pt>
+                <c:pt idx="1">
+                  <c:v>17.600000000000001</c:v>
+                </c:pt>
+                <c:pt idx="2">
+                  <c:v>18.3</c:v>
+                </c:pt>
+                <c:pt idx="3">
+                  <c:v>18.399999999999999</c:v>
+                </c:pt>
+                <c:pt idx="4">
+                  <c:v>20.399999999999999</c:v>
+                </c:pt>
+                <c:pt idx="5">
+                  <c:v>20.399999999999999</c:v>
+                </c:pt>
+                <c:pt idx="6">
+                  <c:v>21</c:v>
+                </c:pt>
+                <c:pt idx="7">
+                  <c:v>22</c:v>
+                </c:pt>
+                <c:pt idx="8">
+                  <c:v>22.7</c:v>
+                </c:pt>
+                <c:pt idx="9">
+                  <c:v>24.5</c:v>
+                </c:pt>
+                <c:pt idx="10">
+                  <c:v>25</c:v>
+                </c:pt>
+                <c:pt idx="11">
+                  <c:v>25.1</c:v>
+                </c:pt>
+                <c:pt idx="12">
+                  <c:v>25.9</c:v>
+                </c:pt>
+                <c:pt idx="13">
+                  <c:v>26.2</c:v>
+                </c:pt>
+                <c:pt idx="14">
+                  <c:v>27.5</c:v>
+                </c:pt>
+                <c:pt idx="15">
+                  <c:v>27.6</c:v>
+                </c:pt>
+                <c:pt idx="16">
+                  <c:v>27.7</c:v>
+                </c:pt>
+                <c:pt idx="17">
+                  <c:v>28.2</c:v>
+                </c:pt>
+                <c:pt idx="18">
+                  <c:v>29.2</c:v>
+                </c:pt>
+                <c:pt idx="19">
+                  <c:v>29.7</c:v>
+                </c:pt>
+                <c:pt idx="20">
+                  <c:v>29.9</c:v>
+                </c:pt>
+                <c:pt idx="21">
+                  <c:v>29.9</c:v>
+                </c:pt>
+                <c:pt idx="22">
+                  <c:v>30</c:v>
+                </c:pt>
+                <c:pt idx="23">
+                  <c:v>32.6</c:v>
+                </c:pt>
+                <c:pt idx="24">
+                  <c:v>32.6</c:v>
+                </c:pt>
+                <c:pt idx="25">
+                  <c:v>32.700000000000003</c:v>
+                </c:pt>
+                <c:pt idx="26">
+                  <c:v>33.6</c:v>
+                </c:pt>
+                <c:pt idx="27">
+                  <c:v>34.1</c:v>
+                </c:pt>
+                <c:pt idx="28">
+                  <c:v>35.299999999999997</c:v>
+                </c:pt>
+              </c:numCache>
+            </c:numRef>
+          </c:xVal>
+          <c:yVal>
+            <c:numRef>
+              <c:f>Sheet1!$C$2:$C$30</c:f>
+              <c:numCache>
+                <c:formatCode>General</c:formatCode>
+                <c:ptCount val="29"/>
+                <c:pt idx="0">
+                  <c:v>5.6666666670000003</c:v>
+                </c:pt>
+                <c:pt idx="1">
+                  <c:v>5.8666666669999996</c:v>
+                </c:pt>
+                <c:pt idx="2">
+                  <c:v>6.1</c:v>
+                </c:pt>
+                <c:pt idx="3">
+                  <c:v>6.1333333330000004</c:v>
+                </c:pt>
+                <c:pt idx="4">
+                  <c:v>6.8</c:v>
+                </c:pt>
+                <c:pt idx="5">
+                  <c:v>6.8</c:v>
+                </c:pt>
+                <c:pt idx="6">
+                  <c:v>7</c:v>
+                </c:pt>
+                <c:pt idx="7">
+                  <c:v>7.3333333329999997</c:v>
+                </c:pt>
+                <c:pt idx="8">
+                  <c:v>7.5666666669999998</c:v>
+                </c:pt>
+                <c:pt idx="9">
+                  <c:v>8.1666666669999994</c:v>
+                </c:pt>
+                <c:pt idx="10">
+                  <c:v>8.3333333330000006</c:v>
+                </c:pt>
+                <c:pt idx="11">
+                  <c:v>8.3666666670000005</c:v>
+                </c:pt>
+                <c:pt idx="12">
+                  <c:v>8.6333333329999995</c:v>
+                </c:pt>
+                <c:pt idx="13">
+                  <c:v>8.7333333329999991</c:v>
+                </c:pt>
+                <c:pt idx="14">
+                  <c:v>9.1666666669999994</c:v>
+                </c:pt>
+                <c:pt idx="15">
+                  <c:v>9.1999999999999993</c:v>
+                </c:pt>
+                <c:pt idx="16">
+                  <c:v>9.2333333329999991</c:v>
+                </c:pt>
+                <c:pt idx="17">
+                  <c:v>9.4</c:v>
+                </c:pt>
+                <c:pt idx="18">
+                  <c:v>9.7333333329999991</c:v>
+                </c:pt>
+                <c:pt idx="19">
+                  <c:v>9.9</c:v>
+                </c:pt>
+                <c:pt idx="20">
+                  <c:v>9.9666666670000001</c:v>
+                </c:pt>
+                <c:pt idx="21">
+                  <c:v>9.9666666670000001</c:v>
+                </c:pt>
+                <c:pt idx="22">
+                  <c:v>10</c:v>
+                </c:pt>
+                <c:pt idx="23">
+                  <c:v>10.866666670000001</c:v>
+                </c:pt>
+                <c:pt idx="24">
+                  <c:v>10.866666670000001</c:v>
+                </c:pt>
+                <c:pt idx="25">
+                  <c:v>10.9</c:v>
+                </c:pt>
+                <c:pt idx="26">
+                  <c:v>11.2</c:v>
+                </c:pt>
+                <c:pt idx="27">
+                  <c:v>11.366666670000001</c:v>
+                </c:pt>
+                <c:pt idx="28">
+                  <c:v>11.766666669999999</c:v>
+                </c:pt>
+              </c:numCache>
+            </c:numRef>
+          </c:yVal>
+          <c:smooth val="1"/>
+          <c:extLst>
+            <c:ext xmlns:c16="http://schemas.microsoft.com/office/drawing/2014/chart" uri="{C3380CC4-5D6E-409C-BE32-E72D297353CC}">
+              <c16:uniqueId val="{00000002-5016-1A4E-AD88-178084BE931C}"/>
+            </c:ext>
+          </c:extLst>
+        </c:ser>
+        <c:dLbls>
+          <c:showLegendKey val="0"/>
+          <c:showVal val="0"/>
+          <c:showCatName val="0"/>
+          <c:showSerName val="0"/>
+          <c:showPercent val="0"/>
+          <c:showBubbleSize val="0"/>
+        </c:dLbls>
+        <c:axId val="609430865"/>
+        <c:axId val="703144524"/>
+      </c:scatterChart>
+      <c:valAx>
+        <c:axId val="609430865"/>
+        <c:scaling>
+          <c:orientation val="minMax"/>
+        </c:scaling>
+        <c:delete val="0"/>
+        <c:axPos val="b"/>
+        <c:majorGridlines>
+          <c:spPr>
+            <a:ln w="9525" cap="flat" cmpd="sng" algn="ctr">
+              <a:solidFill>
+                <a:schemeClr val="tx1">
+                  <a:lumMod val="15000"/>
+                  <a:lumOff val="85000"/>
+                </a:schemeClr>
+              </a:solidFill>
+              <a:round/>
+            </a:ln>
+            <a:effectLst/>
+          </c:spPr>
+        </c:majorGridlines>
+        <c:title>
+          <c:tx>
+            <c:rich>
+              <a:bodyPr rot="0" spcFirstLastPara="0" vertOverflow="ellipsis" vert="horz" wrap="square" anchor="ctr" anchorCtr="1"/>
+              <a:lstStyle/>
+              <a:p>
+                <a:pPr defTabSz="914400">
+                  <a:defRPr lang="zh-CN" sz="1050" b="0" i="0" u="none" strike="noStrike" kern="1200" baseline="0">
+                    <a:solidFill>
+                      <a:schemeClr val="tx1">
+                        <a:lumMod val="65000"/>
+                        <a:lumOff val="35000"/>
+                      </a:schemeClr>
+                    </a:solidFill>
+                    <a:latin typeface="+mn-lt"/>
+                    <a:ea typeface="+mn-ea"/>
+                    <a:cs typeface="+mn-cs"/>
+                  </a:defRPr>
+                </a:pPr>
+                <a:r>
+                  <a:rPr lang="en" sz="1050"/>
+                  <a:t>YSLJ-STR-G01-01(</a:t>
+                </a:r>
+                <a:r>
+                  <a:rPr lang="el-GR" sz="1050"/>
+                  <a:t>με)</a:t>
+                </a:r>
+              </a:p>
+            </c:rich>
+          </c:tx>
+          <c:overlay val="0"/>
+          <c:spPr>
+            <a:noFill/>
+            <a:ln>
+              <a:noFill/>
+            </a:ln>
+            <a:effectLst/>
+          </c:spPr>
+          <c:txPr>
+            <a:bodyPr rot="0" spcFirstLastPara="0" vertOverflow="ellipsis" vert="horz" wrap="square" anchor="ctr" anchorCtr="1"/>
+            <a:lstStyle/>
+            <a:p>
+              <a:pPr defTabSz="914400">
+                <a:defRPr lang="zh-CN" sz="1050" b="0" i="0" u="none" strike="noStrike" kern="1200" baseline="0">
+                  <a:solidFill>
+                    <a:schemeClr val="tx1">
+                      <a:lumMod val="65000"/>
+                      <a:lumOff val="35000"/>
+                    </a:schemeClr>
+                  </a:solidFill>
+                  <a:latin typeface="+mn-lt"/>
+                  <a:ea typeface="+mn-ea"/>
+                  <a:cs typeface="+mn-cs"/>
+                </a:defRPr>
+              </a:pPr>
+              <a:endParaRPr lang="zh-CN"/>
+            </a:p>
+          </c:txPr>
+        </c:title>
+        <c:numFmt formatCode="General" sourceLinked="1"/>
+        <c:majorTickMark val="none"/>
+        <c:minorTickMark val="none"/>
+        <c:tickLblPos val="nextTo"/>
+        <c:spPr>
+          <a:noFill/>
+          <a:ln w="9525" cap="flat" cmpd="sng" algn="ctr">
+            <a:solidFill>
+              <a:schemeClr val="tx1">
+                <a:lumMod val="25000"/>
+                <a:lumOff val="75000"/>
+              </a:schemeClr>
+            </a:solidFill>
+            <a:round/>
+          </a:ln>
+          <a:effectLst/>
+        </c:spPr>
+        <c:txPr>
+          <a:bodyPr rot="-60000000" spcFirstLastPara="0" vertOverflow="ellipsis" vert="horz" wrap="square" anchor="ctr" anchorCtr="1"/>
+          <a:lstStyle/>
+          <a:p>
+            <a:pPr>
+              <a:defRPr lang="zh-CN" sz="1050" b="0" i="0" u="none" strike="noStrike" kern="1200" baseline="0">
+                <a:solidFill>
+                  <a:schemeClr val="tx1">
+                    <a:lumMod val="65000"/>
+                    <a:lumOff val="35000"/>
+                  </a:schemeClr>
+                </a:solidFill>
+                <a:latin typeface="+mn-lt"/>
+                <a:ea typeface="+mn-ea"/>
+                <a:cs typeface="+mn-cs"/>
+              </a:defRPr>
+            </a:pPr>
+            <a:endParaRPr lang="zh-CN"/>
+          </a:p>
+        </c:txPr>
+        <c:crossAx val="703144524"/>
+        <c:crosses val="autoZero"/>
+        <c:crossBetween val="midCat"/>
+      </c:valAx>
+      <c:valAx>
+        <c:axId val="703144524"/>
+        <c:scaling>
+          <c:orientation val="minMax"/>
+        </c:scaling>
+        <c:delete val="0"/>
+        <c:axPos val="l"/>
+        <c:majorGridlines>
+          <c:spPr>
+            <a:ln w="9525" cap="flat" cmpd="sng" algn="ctr">
+              <a:solidFill>
+                <a:schemeClr val="tx1">
+                  <a:lumMod val="15000"/>
+                  <a:lumOff val="85000"/>
+                </a:schemeClr>
+              </a:solidFill>
+              <a:round/>
+            </a:ln>
+            <a:effectLst/>
+          </c:spPr>
+        </c:majorGridlines>
+        <c:title>
+          <c:tx>
+            <c:rich>
+              <a:bodyPr rot="-5400000" spcFirstLastPara="0" vertOverflow="ellipsis" vert="horz" wrap="square" anchor="ctr" anchorCtr="1"/>
+              <a:lstStyle/>
+              <a:p>
+                <a:pPr defTabSz="914400">
+                  <a:defRPr lang="zh-CN" sz="1050" b="0" i="0" u="none" strike="noStrike" kern="1200" baseline="0">
+                    <a:solidFill>
+                      <a:schemeClr val="tx1">
+                        <a:lumMod val="65000"/>
+                        <a:lumOff val="35000"/>
+                      </a:schemeClr>
+                    </a:solidFill>
+                    <a:latin typeface="+mn-lt"/>
+                    <a:ea typeface="+mn-ea"/>
+                    <a:cs typeface="+mn-cs"/>
+                  </a:defRPr>
+                </a:pPr>
+                <a:r>
+                  <a:rPr lang="en" sz="1050"/>
+                  <a:t>YSLJ-STR-G01-02(</a:t>
+                </a:r>
+                <a:r>
+                  <a:rPr lang="el-GR" sz="1050"/>
+                  <a:t>με)</a:t>
+                </a:r>
+              </a:p>
+            </c:rich>
+          </c:tx>
+          <c:overlay val="0"/>
+          <c:spPr>
+            <a:noFill/>
+            <a:ln>
+              <a:noFill/>
+            </a:ln>
+            <a:effectLst/>
+          </c:spPr>
+          <c:txPr>
+            <a:bodyPr rot="-5400000" spcFirstLastPara="0" vertOverflow="ellipsis" vert="horz" wrap="square" anchor="ctr" anchorCtr="1"/>
+            <a:lstStyle/>
+            <a:p>
+              <a:pPr defTabSz="914400">
+                <a:defRPr lang="zh-CN" sz="1050" b="0" i="0" u="none" strike="noStrike" kern="1200" baseline="0">
+                  <a:solidFill>
+                    <a:schemeClr val="tx1">
+                      <a:lumMod val="65000"/>
+                      <a:lumOff val="35000"/>
+                    </a:schemeClr>
+                  </a:solidFill>
+                  <a:latin typeface="+mn-lt"/>
+                  <a:ea typeface="+mn-ea"/>
+                  <a:cs typeface="+mn-cs"/>
+                </a:defRPr>
+              </a:pPr>
+              <a:endParaRPr lang="zh-CN"/>
+            </a:p>
+          </c:txPr>
+        </c:title>
+        <c:numFmt formatCode="General" sourceLinked="1"/>
+        <c:majorTickMark val="none"/>
+        <c:minorTickMark val="none"/>
+        <c:tickLblPos val="nextTo"/>
+        <c:spPr>
+          <a:noFill/>
+          <a:ln w="9525" cap="flat" cmpd="sng" algn="ctr">
+            <a:solidFill>
+              <a:schemeClr val="tx1">
+                <a:lumMod val="25000"/>
+                <a:lumOff val="75000"/>
+              </a:schemeClr>
+            </a:solidFill>
+            <a:round/>
+          </a:ln>
+          <a:effectLst/>
+        </c:spPr>
+        <c:txPr>
+          <a:bodyPr rot="-60000000" spcFirstLastPara="0" vertOverflow="ellipsis" vert="horz" wrap="square" anchor="ctr" anchorCtr="1"/>
+          <a:lstStyle/>
+          <a:p>
+            <a:pPr>
+              <a:defRPr lang="zh-CN" sz="1050" b="0" i="0" u="none" strike="noStrike" kern="1200" baseline="0">
+                <a:solidFill>
+                  <a:schemeClr val="tx1">
+                    <a:lumMod val="65000"/>
+                    <a:lumOff val="35000"/>
+                  </a:schemeClr>
+                </a:solidFill>
+                <a:latin typeface="+mn-lt"/>
+                <a:ea typeface="+mn-ea"/>
+                <a:cs typeface="+mn-cs"/>
+              </a:defRPr>
+            </a:pPr>
+            <a:endParaRPr lang="zh-CN"/>
+          </a:p>
+        </c:txPr>
+        <c:crossAx val="609430865"/>
+        <c:crosses val="autoZero"/>
+        <c:crossBetween val="midCat"/>
+      </c:valAx>
+      <c:spPr>
+        <a:noFill/>
+        <a:ln>
+          <a:noFill/>
+        </a:ln>
+        <a:effectLst/>
+      </c:spPr>
+    </c:plotArea>
+    <c:legend>
+      <c:legendPos val="t"/>
+      <c:overlay val="0"/>
+      <c:spPr>
+        <a:noFill/>
+        <a:ln>
+          <a:noFill/>
+        </a:ln>
+        <a:effectLst/>
+      </c:spPr>
+      <c:txPr>
+        <a:bodyPr rot="0" spcFirstLastPara="0" vertOverflow="ellipsis" vert="horz" wrap="square" anchor="ctr" anchorCtr="1"/>
+        <a:lstStyle/>
+        <a:p>
+          <a:pPr>
+            <a:defRPr lang="zh-CN" sz="1050" b="0" i="0" u="none" strike="noStrike" kern="1200" baseline="0">
+              <a:solidFill>
+                <a:schemeClr val="tx1">
+                  <a:lumMod val="65000"/>
+                  <a:lumOff val="35000"/>
+                </a:schemeClr>
+              </a:solidFill>
+              <a:latin typeface="+mn-lt"/>
+              <a:ea typeface="+mn-ea"/>
+              <a:cs typeface="+mn-cs"/>
+            </a:defRPr>
+          </a:pPr>
+          <a:endParaRPr lang="zh-CN"/>
+        </a:p>
+      </c:txPr>
+    </c:legend>
+    <c:plotVisOnly val="1"/>
+    <c:dispBlanksAs val="gap"/>
+    <c:showDLblsOverMax val="0"/>
+  </c:chart>
+  <c:spPr>
+    <a:solidFill>
+      <a:schemeClr val="bg1"/>
+    </a:solidFill>
+    <a:ln w="9525" cap="flat" cmpd="sng" algn="ctr">
+      <a:solidFill>
+        <a:schemeClr val="tx1">
+          <a:lumMod val="15000"/>
+          <a:lumOff val="85000"/>
+        </a:schemeClr>
+      </a:solidFill>
+      <a:round/>
+    </a:ln>
+    <a:effectLst/>
+  </c:spPr>
+  <c:txPr>
+    <a:bodyPr/>
+    <a:lstStyle/>
+    <a:p>
+      <a:pPr>
+        <a:defRPr lang="zh-CN" sz="1050"/>
+      </a:pPr>
+      <a:endParaRPr lang="zh-CN"/>
+    </a:p>
+  </c:txPr>
+  <c:externalData r:id="rId3">
+    <c:autoUpdate val="0"/>
+  </c:externalData>
+</c:chartSpace>
+</file>
+
 <file path=word/charts/chart2.xml><?xml version="1.0" encoding="utf-8"?>
 <c:chartSpace xmlns:c="http://schemas.openxmlformats.org/drawingml/2006/chart" xmlns:a="http://schemas.openxmlformats.org/drawingml/2006/main" xmlns:r="http://schemas.openxmlformats.org/officeDocument/2006/relationships" xmlns:c16r2="http://schemas.microsoft.com/office/drawing/2015/06/chart">
   <c:date1904 val="0"/>
@@ -3708,6 +4640,46 @@
 </cs:colorStyle>
 </file>
 
+<file path=word/charts/colors3.xml><?xml version="1.0" encoding="utf-8"?>
+<cs:colorStyle xmlns:cs="http://schemas.microsoft.com/office/drawing/2012/chartStyle" xmlns:a="http://schemas.openxmlformats.org/drawingml/2006/main" meth="cycle" id="10">
+  <a:schemeClr val="accent1"/>
+  <a:schemeClr val="accent2"/>
+  <a:schemeClr val="accent3"/>
+  <a:schemeClr val="accent4"/>
+  <a:schemeClr val="accent5"/>
+  <a:schemeClr val="accent6"/>
+  <cs:variation/>
+  <cs:variation>
+    <a:lumMod val="60000"/>
+  </cs:variation>
+  <cs:variation>
+    <a:lumMod val="80000"/>
+    <a:lumOff val="20000"/>
+  </cs:variation>
+  <cs:variation>
+    <a:lumMod val="80000"/>
+  </cs:variation>
+  <cs:variation>
+    <a:lumMod val="60000"/>
+    <a:lumOff val="40000"/>
+  </cs:variation>
+  <cs:variation>
+    <a:lumMod val="50000"/>
+  </cs:variation>
+  <cs:variation>
+    <a:lumMod val="70000"/>
+    <a:lumOff val="30000"/>
+  </cs:variation>
+  <cs:variation>
+    <a:lumMod val="70000"/>
+  </cs:variation>
+  <cs:variation>
+    <a:lumMod val="50000"/>
+    <a:lumOff val="50000"/>
+  </cs:variation>
+</cs:colorStyle>
+</file>
+
 <file path=word/charts/style1.xml><?xml version="1.0" encoding="utf-8"?>
 <cs:chartStyle xmlns:cs="http://schemas.microsoft.com/office/drawing/2012/chartStyle" xmlns:a="http://schemas.openxmlformats.org/drawingml/2006/main" id="322">
   <cs:axisTitle>
@@ -4225,6 +5197,522 @@
 </file>
 
 <file path=word/charts/style2.xml><?xml version="1.0" encoding="utf-8"?>
+<cs:chartStyle xmlns:cs="http://schemas.microsoft.com/office/drawing/2012/chartStyle" xmlns:a="http://schemas.openxmlformats.org/drawingml/2006/main" id="240">
+  <cs:axisTitle>
+    <cs:lnRef idx="0"/>
+    <cs:fillRef idx="0"/>
+    <cs:effectRef idx="0"/>
+    <cs:fontRef idx="minor">
+      <a:schemeClr val="tx1">
+        <a:lumMod val="65000"/>
+        <a:lumOff val="35000"/>
+      </a:schemeClr>
+    </cs:fontRef>
+    <cs:defRPr sz="1000" kern="1200"/>
+  </cs:axisTitle>
+  <cs:categoryAxis>
+    <cs:lnRef idx="0"/>
+    <cs:fillRef idx="0"/>
+    <cs:effectRef idx="0"/>
+    <cs:fontRef idx="minor">
+      <a:schemeClr val="tx1">
+        <a:lumMod val="65000"/>
+        <a:lumOff val="35000"/>
+      </a:schemeClr>
+    </cs:fontRef>
+    <cs:spPr>
+      <a:ln w="9525" cap="flat" cmpd="sng" algn="ctr">
+        <a:solidFill>
+          <a:schemeClr val="tx1">
+            <a:lumMod val="25000"/>
+            <a:lumOff val="75000"/>
+          </a:schemeClr>
+        </a:solidFill>
+        <a:round/>
+      </a:ln>
+    </cs:spPr>
+    <cs:defRPr sz="900" kern="1200"/>
+  </cs:categoryAxis>
+  <cs:chartArea mods="allowNoFillOverride allowNoLineOverride">
+    <cs:lnRef idx="0"/>
+    <cs:fillRef idx="0"/>
+    <cs:effectRef idx="0"/>
+    <cs:fontRef idx="minor">
+      <a:schemeClr val="tx1"/>
+    </cs:fontRef>
+    <cs:spPr>
+      <a:solidFill>
+        <a:schemeClr val="bg1"/>
+      </a:solidFill>
+      <a:ln w="9525" cap="flat" cmpd="sng" algn="ctr">
+        <a:solidFill>
+          <a:schemeClr val="tx1">
+            <a:lumMod val="15000"/>
+            <a:lumOff val="85000"/>
+          </a:schemeClr>
+        </a:solidFill>
+        <a:round/>
+      </a:ln>
+    </cs:spPr>
+    <cs:defRPr sz="1000" kern="1200"/>
+  </cs:chartArea>
+  <cs:dataLabel>
+    <cs:lnRef idx="0"/>
+    <cs:fillRef idx="0"/>
+    <cs:effectRef idx="0"/>
+    <cs:fontRef idx="minor">
+      <a:schemeClr val="tx1">
+        <a:lumMod val="75000"/>
+        <a:lumOff val="25000"/>
+      </a:schemeClr>
+    </cs:fontRef>
+    <cs:defRPr sz="900" kern="1200"/>
+  </cs:dataLabel>
+  <cs:dataLabelCallout>
+    <cs:lnRef idx="0"/>
+    <cs:fillRef idx="0"/>
+    <cs:effectRef idx="0"/>
+    <cs:fontRef idx="minor">
+      <a:schemeClr val="dk1">
+        <a:lumMod val="65000"/>
+        <a:lumOff val="35000"/>
+      </a:schemeClr>
+    </cs:fontRef>
+    <cs:spPr>
+      <a:solidFill>
+        <a:schemeClr val="lt1"/>
+      </a:solidFill>
+      <a:ln>
+        <a:solidFill>
+          <a:schemeClr val="dk1">
+            <a:lumMod val="25000"/>
+            <a:lumOff val="75000"/>
+          </a:schemeClr>
+        </a:solidFill>
+      </a:ln>
+    </cs:spPr>
+    <cs:defRPr sz="900" kern="1200"/>
+    <cs:bodyPr rot="0" spcFirstLastPara="1" vertOverflow="clip" horzOverflow="clip" vert="horz" wrap="square" lIns="36576" tIns="18288" rIns="36576" bIns="18288" anchor="ctr" anchorCtr="1">
+      <a:spAutoFit/>
+    </cs:bodyPr>
+  </cs:dataLabelCallout>
+  <cs:dataPoint>
+    <cs:lnRef idx="0"/>
+    <cs:fillRef idx="1">
+      <cs:styleClr val="auto"/>
+    </cs:fillRef>
+    <cs:effectRef idx="0"/>
+    <cs:fontRef idx="minor">
+      <a:schemeClr val="tx1"/>
+    </cs:fontRef>
+  </cs:dataPoint>
+  <cs:dataPoint3D>
+    <cs:lnRef idx="0"/>
+    <cs:fillRef idx="1">
+      <cs:styleClr val="auto"/>
+    </cs:fillRef>
+    <cs:effectRef idx="0"/>
+    <cs:fontRef idx="minor">
+      <a:schemeClr val="tx1"/>
+    </cs:fontRef>
+  </cs:dataPoint3D>
+  <cs:dataPointLine>
+    <cs:lnRef idx="0">
+      <cs:styleClr val="auto"/>
+    </cs:lnRef>
+    <cs:fillRef idx="1"/>
+    <cs:effectRef idx="0"/>
+    <cs:fontRef idx="minor">
+      <a:schemeClr val="tx1"/>
+    </cs:fontRef>
+    <cs:spPr>
+      <a:ln w="19050" cap="rnd">
+        <a:solidFill>
+          <a:schemeClr val="phClr"/>
+        </a:solidFill>
+        <a:round/>
+      </a:ln>
+    </cs:spPr>
+  </cs:dataPointLine>
+  <cs:dataPointMarker>
+    <cs:lnRef idx="0">
+      <cs:styleClr val="auto"/>
+    </cs:lnRef>
+    <cs:fillRef idx="1">
+      <cs:styleClr val="auto"/>
+    </cs:fillRef>
+    <cs:effectRef idx="0"/>
+    <cs:fontRef idx="minor">
+      <a:schemeClr val="tx1"/>
+    </cs:fontRef>
+    <cs:spPr>
+      <a:ln w="9525">
+        <a:solidFill>
+          <a:schemeClr val="phClr"/>
+        </a:solidFill>
+      </a:ln>
+    </cs:spPr>
+  </cs:dataPointMarker>
+  <cs:dataPointMarkerLayout symbol="circle" size="5"/>
+  <cs:dataPointWireframe>
+    <cs:lnRef idx="0">
+      <cs:styleClr val="auto"/>
+    </cs:lnRef>
+    <cs:fillRef idx="0"/>
+    <cs:effectRef idx="0"/>
+    <cs:fontRef idx="minor">
+      <a:schemeClr val="dk1"/>
+    </cs:fontRef>
+    <cs:spPr>
+      <a:ln w="9525" cap="rnd">
+        <a:solidFill>
+          <a:schemeClr val="phClr"/>
+        </a:solidFill>
+        <a:round/>
+      </a:ln>
+    </cs:spPr>
+  </cs:dataPointWireframe>
+  <cs:dataTable>
+    <cs:lnRef idx="0"/>
+    <cs:fillRef idx="0"/>
+    <cs:effectRef idx="0"/>
+    <cs:fontRef idx="minor">
+      <a:schemeClr val="tx1">
+        <a:lumMod val="65000"/>
+        <a:lumOff val="35000"/>
+      </a:schemeClr>
+    </cs:fontRef>
+    <cs:spPr>
+      <a:noFill/>
+      <a:ln w="9525" cap="flat" cmpd="sng" algn="ctr">
+        <a:solidFill>
+          <a:schemeClr val="tx1">
+            <a:lumMod val="15000"/>
+            <a:lumOff val="85000"/>
+          </a:schemeClr>
+        </a:solidFill>
+        <a:round/>
+      </a:ln>
+    </cs:spPr>
+    <cs:defRPr sz="900" kern="1200"/>
+  </cs:dataTable>
+  <cs:downBar>
+    <cs:lnRef idx="0"/>
+    <cs:fillRef idx="0"/>
+    <cs:effectRef idx="0"/>
+    <cs:fontRef idx="minor">
+      <a:schemeClr val="tx1"/>
+    </cs:fontRef>
+    <cs:spPr>
+      <a:solidFill>
+        <a:schemeClr val="dk1">
+          <a:lumMod val="75000"/>
+          <a:lumOff val="25000"/>
+        </a:schemeClr>
+      </a:solidFill>
+      <a:ln w="9525" cap="flat" cmpd="sng" algn="ctr">
+        <a:solidFill>
+          <a:schemeClr val="tx1">
+            <a:lumMod val="65000"/>
+            <a:lumOff val="35000"/>
+          </a:schemeClr>
+        </a:solidFill>
+        <a:round/>
+      </a:ln>
+    </cs:spPr>
+  </cs:downBar>
+  <cs:dropLine>
+    <cs:lnRef idx="0"/>
+    <cs:fillRef idx="0"/>
+    <cs:effectRef idx="0"/>
+    <cs:fontRef idx="minor">
+      <a:schemeClr val="tx1"/>
+    </cs:fontRef>
+    <cs:spPr>
+      <a:ln w="9525" cap="flat" cmpd="sng" algn="ctr">
+        <a:solidFill>
+          <a:schemeClr val="tx1">
+            <a:lumMod val="35000"/>
+            <a:lumOff val="65000"/>
+          </a:schemeClr>
+        </a:solidFill>
+        <a:round/>
+      </a:ln>
+    </cs:spPr>
+  </cs:dropLine>
+  <cs:errorBar>
+    <cs:lnRef idx="0"/>
+    <cs:fillRef idx="0"/>
+    <cs:effectRef idx="0"/>
+    <cs:fontRef idx="minor">
+      <a:schemeClr val="tx1"/>
+    </cs:fontRef>
+    <cs:spPr>
+      <a:ln w="9525" cap="flat" cmpd="sng" algn="ctr">
+        <a:solidFill>
+          <a:schemeClr val="tx1">
+            <a:lumMod val="65000"/>
+            <a:lumOff val="35000"/>
+          </a:schemeClr>
+        </a:solidFill>
+        <a:round/>
+      </a:ln>
+    </cs:spPr>
+  </cs:errorBar>
+  <cs:floor>
+    <cs:lnRef idx="0"/>
+    <cs:fillRef idx="0"/>
+    <cs:effectRef idx="0"/>
+    <cs:fontRef idx="minor">
+      <a:schemeClr val="tx1"/>
+    </cs:fontRef>
+    <cs:spPr>
+      <a:noFill/>
+      <a:ln>
+        <a:noFill/>
+      </a:ln>
+    </cs:spPr>
+  </cs:floor>
+  <cs:gridlineMajor>
+    <cs:lnRef idx="0"/>
+    <cs:fillRef idx="0"/>
+    <cs:effectRef idx="0"/>
+    <cs:fontRef idx="minor">
+      <a:schemeClr val="tx1"/>
+    </cs:fontRef>
+    <cs:spPr>
+      <a:ln w="9525" cap="flat" cmpd="sng" algn="ctr">
+        <a:solidFill>
+          <a:schemeClr val="tx1">
+            <a:lumMod val="15000"/>
+            <a:lumOff val="85000"/>
+          </a:schemeClr>
+        </a:solidFill>
+        <a:round/>
+      </a:ln>
+    </cs:spPr>
+  </cs:gridlineMajor>
+  <cs:gridlineMinor>
+    <cs:lnRef idx="0"/>
+    <cs:fillRef idx="0"/>
+    <cs:effectRef idx="0"/>
+    <cs:fontRef idx="minor">
+      <a:schemeClr val="tx1"/>
+    </cs:fontRef>
+    <cs:spPr>
+      <a:ln w="9525" cap="flat" cmpd="sng" algn="ctr">
+        <a:solidFill>
+          <a:schemeClr val="tx1">
+            <a:lumMod val="5000"/>
+            <a:lumOff val="95000"/>
+          </a:schemeClr>
+        </a:solidFill>
+        <a:round/>
+      </a:ln>
+    </cs:spPr>
+  </cs:gridlineMinor>
+  <cs:hiLoLine>
+    <cs:lnRef idx="0"/>
+    <cs:fillRef idx="0"/>
+    <cs:effectRef idx="0"/>
+    <cs:fontRef idx="minor">
+      <a:schemeClr val="tx1"/>
+    </cs:fontRef>
+    <cs:spPr>
+      <a:ln w="9525" cap="flat" cmpd="sng" algn="ctr">
+        <a:solidFill>
+          <a:schemeClr val="tx1">
+            <a:lumMod val="50000"/>
+            <a:lumOff val="50000"/>
+          </a:schemeClr>
+        </a:solidFill>
+        <a:round/>
+      </a:ln>
+    </cs:spPr>
+  </cs:hiLoLine>
+  <cs:leaderLine>
+    <cs:lnRef idx="0"/>
+    <cs:fillRef idx="0"/>
+    <cs:effectRef idx="0"/>
+    <cs:fontRef idx="minor">
+      <a:schemeClr val="tx1"/>
+    </cs:fontRef>
+    <cs:spPr>
+      <a:ln w="9525" cap="flat" cmpd="sng" algn="ctr">
+        <a:solidFill>
+          <a:schemeClr val="tx1">
+            <a:lumMod val="35000"/>
+            <a:lumOff val="65000"/>
+          </a:schemeClr>
+        </a:solidFill>
+        <a:round/>
+      </a:ln>
+    </cs:spPr>
+  </cs:leaderLine>
+  <cs:legend>
+    <cs:lnRef idx="0"/>
+    <cs:fillRef idx="0"/>
+    <cs:effectRef idx="0"/>
+    <cs:fontRef idx="minor">
+      <a:schemeClr val="tx1">
+        <a:lumMod val="65000"/>
+        <a:lumOff val="35000"/>
+      </a:schemeClr>
+    </cs:fontRef>
+    <cs:defRPr sz="900" kern="1200"/>
+  </cs:legend>
+  <cs:plotArea mods="allowNoFillOverride allowNoLineOverride">
+    <cs:lnRef idx="0"/>
+    <cs:fillRef idx="0"/>
+    <cs:effectRef idx="0"/>
+    <cs:fontRef idx="minor">
+      <a:schemeClr val="tx1"/>
+    </cs:fontRef>
+  </cs:plotArea>
+  <cs:plotArea3D mods="allowNoFillOverride allowNoLineOverride">
+    <cs:lnRef idx="0"/>
+    <cs:fillRef idx="0"/>
+    <cs:effectRef idx="0"/>
+    <cs:fontRef idx="minor">
+      <a:schemeClr val="tx1"/>
+    </cs:fontRef>
+  </cs:plotArea3D>
+  <cs:seriesAxis>
+    <cs:lnRef idx="0"/>
+    <cs:fillRef idx="0"/>
+    <cs:effectRef idx="0"/>
+    <cs:fontRef idx="minor">
+      <a:schemeClr val="tx1">
+        <a:lumMod val="65000"/>
+        <a:lumOff val="35000"/>
+      </a:schemeClr>
+    </cs:fontRef>
+    <cs:defRPr sz="900" kern="1200"/>
+  </cs:seriesAxis>
+  <cs:seriesLine>
+    <cs:lnRef idx="0"/>
+    <cs:fillRef idx="0"/>
+    <cs:effectRef idx="0"/>
+    <cs:fontRef idx="minor">
+      <a:schemeClr val="tx1"/>
+    </cs:fontRef>
+    <cs:spPr>
+      <a:ln w="9525" cap="flat" cmpd="sng" algn="ctr">
+        <a:solidFill>
+          <a:schemeClr val="tx1">
+            <a:lumMod val="35000"/>
+            <a:lumOff val="65000"/>
+          </a:schemeClr>
+        </a:solidFill>
+        <a:round/>
+      </a:ln>
+    </cs:spPr>
+  </cs:seriesLine>
+  <cs:title>
+    <cs:lnRef idx="0"/>
+    <cs:fillRef idx="0"/>
+    <cs:effectRef idx="0"/>
+    <cs:fontRef idx="minor">
+      <a:schemeClr val="tx1">
+        <a:lumMod val="65000"/>
+        <a:lumOff val="35000"/>
+      </a:schemeClr>
+    </cs:fontRef>
+    <cs:defRPr sz="1400" b="0" kern="1200" spc="0" baseline="0"/>
+  </cs:title>
+  <cs:trendline>
+    <cs:lnRef idx="0">
+      <cs:styleClr val="auto"/>
+    </cs:lnRef>
+    <cs:fillRef idx="0"/>
+    <cs:effectRef idx="0"/>
+    <cs:fontRef idx="minor">
+      <a:schemeClr val="tx1"/>
+    </cs:fontRef>
+    <cs:spPr>
+      <a:ln w="19050" cap="rnd">
+        <a:solidFill>
+          <a:schemeClr val="phClr"/>
+        </a:solidFill>
+        <a:prstDash val="sysDot"/>
+      </a:ln>
+    </cs:spPr>
+  </cs:trendline>
+  <cs:trendlineLabel>
+    <cs:lnRef idx="0"/>
+    <cs:fillRef idx="0"/>
+    <cs:effectRef idx="0"/>
+    <cs:fontRef idx="minor">
+      <a:schemeClr val="tx1">
+        <a:lumMod val="65000"/>
+        <a:lumOff val="35000"/>
+      </a:schemeClr>
+    </cs:fontRef>
+    <cs:defRPr sz="900" kern="1200"/>
+  </cs:trendlineLabel>
+  <cs:upBar>
+    <cs:lnRef idx="0"/>
+    <cs:fillRef idx="0"/>
+    <cs:effectRef idx="0"/>
+    <cs:fontRef idx="minor">
+      <a:schemeClr val="tx1"/>
+    </cs:fontRef>
+    <cs:spPr>
+      <a:solidFill>
+        <a:schemeClr val="lt1"/>
+      </a:solidFill>
+      <a:ln w="9525" cap="flat" cmpd="sng" algn="ctr">
+        <a:solidFill>
+          <a:schemeClr val="tx1">
+            <a:lumMod val="65000"/>
+            <a:lumOff val="35000"/>
+          </a:schemeClr>
+        </a:solidFill>
+        <a:round/>
+      </a:ln>
+    </cs:spPr>
+  </cs:upBar>
+  <cs:valueAxis>
+    <cs:lnRef idx="0"/>
+    <cs:fillRef idx="0"/>
+    <cs:effectRef idx="0"/>
+    <cs:fontRef idx="minor">
+      <a:schemeClr val="tx1">
+        <a:lumMod val="65000"/>
+        <a:lumOff val="35000"/>
+      </a:schemeClr>
+    </cs:fontRef>
+    <cs:spPr>
+      <a:ln w="9525" cap="flat" cmpd="sng" algn="ctr">
+        <a:solidFill>
+          <a:schemeClr val="tx1">
+            <a:lumMod val="25000"/>
+            <a:lumOff val="75000"/>
+          </a:schemeClr>
+        </a:solidFill>
+        <a:round/>
+      </a:ln>
+    </cs:spPr>
+    <cs:defRPr sz="900" kern="1200"/>
+  </cs:valueAxis>
+  <cs:wall>
+    <cs:lnRef idx="0"/>
+    <cs:fillRef idx="0"/>
+    <cs:effectRef idx="0"/>
+    <cs:fontRef idx="minor">
+      <a:schemeClr val="tx1"/>
+    </cs:fontRef>
+    <cs:spPr>
+      <a:noFill/>
+      <a:ln>
+        <a:noFill/>
+      </a:ln>
+    </cs:spPr>
+  </cs:wall>
+</cs:chartStyle>
+</file>
+
+<file path=word/charts/style3.xml><?xml version="1.0" encoding="utf-8"?>
 <cs:chartStyle xmlns:cs="http://schemas.microsoft.com/office/drawing/2012/chartStyle" xmlns:a="http://schemas.openxmlformats.org/drawingml/2006/main" id="240">
   <cs:axisTitle>
     <cs:lnRef idx="0"/>

</xml_diff>